<commit_message>
tests and more consistent cpu benchmark
</commit_message>
<xml_diff>
--- a/Documentation Benchmark for Android Devices.docx
+++ b/Documentation Benchmark for Android Devices.docx
@@ -1373,7 +1373,7 @@
                 <w:noProof/>
                 <w:webHidden/>
               </w:rPr>
-              <w:t>9</w:t>
+              <w:t>11</w:t>
             </w:r>
             <w:r>
               <w:rPr>
@@ -6233,12 +6233,6 @@
 </file>
 
 <file path=customXml/item1.xml><?xml version="1.0" encoding="utf-8"?>
-<p:properties xmlns:p="http://schemas.microsoft.com/office/2006/metadata/properties" xmlns:xsi="http://www.w3.org/2001/XMLSchema-instance" xmlns:pc="http://schemas.microsoft.com/office/infopath/2007/PartnerControls">
-  <documentManagement/>
-</p:properties>
-</file>
-
-<file path=customXml/item2.xml><?xml version="1.0" encoding="utf-8"?>
 <ct:contentTypeSchema xmlns:ct="http://schemas.microsoft.com/office/2006/metadata/contentType" xmlns:ma="http://schemas.microsoft.com/office/2006/metadata/properties/metaAttributes" ct:_="" ma:_="" ma:contentTypeName="Document" ma:contentTypeID="0x0101008FC7BFBAD2765544B46EFD69F195CA97" ma:contentTypeVersion="9" ma:contentTypeDescription="Create a new document." ma:contentTypeScope="" ma:versionID="65172c64bbfe4c3c7b0cf1b238a715a4">
   <xsd:schema xmlns:xsd="http://www.w3.org/2001/XMLSchema" xmlns:xs="http://www.w3.org/2001/XMLSchema" xmlns:p="http://schemas.microsoft.com/office/2006/metadata/properties" xmlns:ns3="ca2f4f97-76b6-41cf-841f-893a3f308bb3" xmlns:ns4="81426bd2-6a0f-4387-9d02-2af2447d19d6" targetNamespace="http://schemas.microsoft.com/office/2006/metadata/properties" ma:root="true" ma:fieldsID="f11ea3e933bc664a40e7d77a0adf63ff" ns3:_="" ns4:_="">
     <xsd:import namespace="ca2f4f97-76b6-41cf-841f-893a3f308bb3"/>
@@ -6435,6 +6429,12 @@
 </ct:contentTypeSchema>
 </file>
 
+<file path=customXml/item2.xml><?xml version="1.0" encoding="utf-8"?>
+<p:properties xmlns:p="http://schemas.microsoft.com/office/2006/metadata/properties" xmlns:xsi="http://www.w3.org/2001/XMLSchema-instance" xmlns:pc="http://schemas.microsoft.com/office/infopath/2007/PartnerControls">
+  <documentManagement/>
+</p:properties>
+</file>
+
 <file path=customXml/item3.xml><?xml version="1.0" encoding="utf-8"?>
 <?mso-contentType ?>
 <FormTemplates xmlns="http://schemas.microsoft.com/sharepoint/v3/contenttype/forms">
@@ -6445,15 +6445,6 @@
 </file>
 
 <file path=customXml/itemProps1.xml><?xml version="1.0" encoding="utf-8"?>
-<ds:datastoreItem xmlns:ds="http://schemas.openxmlformats.org/officeDocument/2006/customXml" ds:itemID="{F029D5DD-131F-4236-8A7B-A6E28F233CF3}">
-  <ds:schemaRefs>
-    <ds:schemaRef ds:uri="http://schemas.microsoft.com/office/2006/metadata/properties"/>
-    <ds:schemaRef ds:uri="http://schemas.microsoft.com/office/infopath/2007/PartnerControls"/>
-  </ds:schemaRefs>
-</ds:datastoreItem>
-</file>
-
-<file path=customXml/itemProps2.xml><?xml version="1.0" encoding="utf-8"?>
 <ds:datastoreItem xmlns:ds="http://schemas.openxmlformats.org/officeDocument/2006/customXml" ds:itemID="{60B91C49-C204-4DB2-97E7-E28A31EA3103}">
   <ds:schemaRefs>
     <ds:schemaRef ds:uri="http://schemas.microsoft.com/office/2006/metadata/contentType"/>
@@ -6472,6 +6463,15 @@
 </ds:datastoreItem>
 </file>
 
+<file path=customXml/itemProps2.xml><?xml version="1.0" encoding="utf-8"?>
+<ds:datastoreItem xmlns:ds="http://schemas.openxmlformats.org/officeDocument/2006/customXml" ds:itemID="{F029D5DD-131F-4236-8A7B-A6E28F233CF3}">
+  <ds:schemaRefs>
+    <ds:schemaRef ds:uri="http://schemas.microsoft.com/office/2006/metadata/properties"/>
+    <ds:schemaRef ds:uri="http://schemas.microsoft.com/office/infopath/2007/PartnerControls"/>
+  </ds:schemaRefs>
+</ds:datastoreItem>
+</file>
+
 <file path=customXml/itemProps3.xml><?xml version="1.0" encoding="utf-8"?>
 <ds:datastoreItem xmlns:ds="http://schemas.openxmlformats.org/officeDocument/2006/customXml" ds:itemID="{704764A7-4F69-4E16-87F3-2F25BD0B37C1}">
   <ds:schemaRefs>

</xml_diff>